<commit_message>
Adphone company add, Parus delete
</commit_message>
<xml_diff>
--- a/web_dev.docx
+++ b/web_dev.docx
@@ -417,8 +417,7 @@
           <w:ilvl w:val="1"/>
           <w:numId w:val="1"/>
         </w:numPr>
-        <w:spacing w:before="120"/>
-        <w:ind w:left="578"/>
+        <w:ind w:left="578" w:hanging="578"/>
         <w:rPr>
           <w:rFonts w:cs="Arial"/>
           <w:bCs/>
@@ -1138,9 +1137,8 @@
           <w:sz w:val="24"/>
           <w:szCs w:val="24"/>
         </w:rPr>
-        <w:t xml:space="preserve">2015 Март </w:t>
-      </w:r>
-      <w:bookmarkStart w:id="0" w:name="__DdeLink__52_2115694493"/>
+        <w:t xml:space="preserve">2015 Май </w:t>
+      </w:r>
       <w:r>
         <w:rPr>
           <w:rFonts w:ascii="Arial" w:eastAsia="Arial" w:hAnsi="Arial" w:cs="Arial"/>
@@ -1152,7 +1150,6 @@
         </w:rPr>
         <w:t>―</w:t>
       </w:r>
-      <w:bookmarkEnd w:id="0"/>
       <w:r>
         <w:rPr>
           <w:rFonts w:ascii="Arial" w:hAnsi="Arial"/>
@@ -1162,9 +1159,8 @@
           <w:sz w:val="24"/>
           <w:szCs w:val="24"/>
         </w:rPr>
-        <w:t xml:space="preserve"> 2015 Апрель: </w:t>
-      </w:r>
-      <w:proofErr w:type="spellStart"/>
+        <w:t xml:space="preserve"> текущее время</w:t>
+      </w:r>
       <w:r>
         <w:rPr>
           <w:rFonts w:ascii="Arial" w:hAnsi="Arial"/>
@@ -1174,9 +1170,8 @@
           <w:sz w:val="24"/>
           <w:szCs w:val="24"/>
         </w:rPr>
-        <w:t>редизайн</w:t>
-      </w:r>
-      <w:proofErr w:type="spellEnd"/>
+        <w:t xml:space="preserve">: </w:t>
+      </w:r>
       <w:r>
         <w:rPr>
           <w:rFonts w:ascii="Arial" w:hAnsi="Arial"/>
@@ -1185,8 +1180,54 @@
           <w:color w:val="000000"/>
           <w:sz w:val="24"/>
           <w:szCs w:val="24"/>
-        </w:rPr>
-        <w:t xml:space="preserve"> сайта GIFTS</w:t>
+          <w:lang w:val="en-US"/>
+        </w:rPr>
+        <w:t>Middle</w:t>
+      </w:r>
+      <w:r>
+        <w:rPr>
+          <w:rFonts w:ascii="Arial" w:hAnsi="Arial"/>
+          <w:b/>
+          <w:bCs/>
+          <w:color w:val="000000"/>
+          <w:sz w:val="24"/>
+          <w:szCs w:val="24"/>
+        </w:rPr>
+        <w:t xml:space="preserve"> </w:t>
+      </w:r>
+      <w:r>
+        <w:rPr>
+          <w:rFonts w:ascii="Arial" w:hAnsi="Arial"/>
+          <w:b/>
+          <w:bCs/>
+          <w:color w:val="000000"/>
+          <w:sz w:val="24"/>
+          <w:szCs w:val="24"/>
+          <w:lang w:val="en-US"/>
+        </w:rPr>
+        <w:t>PHP</w:t>
+      </w:r>
+      <w:r>
+        <w:rPr>
+          <w:rFonts w:ascii="Arial" w:hAnsi="Arial"/>
+          <w:b/>
+          <w:bCs/>
+          <w:color w:val="000000"/>
+          <w:sz w:val="24"/>
+          <w:szCs w:val="24"/>
+        </w:rPr>
+        <w:t xml:space="preserve"> </w:t>
+      </w:r>
+      <w:r>
+        <w:rPr>
+          <w:rFonts w:ascii="Arial" w:hAnsi="Arial"/>
+          <w:b/>
+          <w:bCs/>
+          <w:color w:val="000000"/>
+          <w:sz w:val="24"/>
+          <w:szCs w:val="24"/>
+        </w:rPr>
+        <w:t>разработчик</w:t>
       </w:r>
     </w:p>
     <w:p>
@@ -1195,7 +1236,6 @@
         <w:spacing w:after="200"/>
         <w:rPr>
           <w:rStyle w:val="aa"/>
-          <w:lang w:val="en-US"/>
         </w:rPr>
       </w:pPr>
       <w:proofErr w:type="spellStart"/>
@@ -1214,11 +1254,240 @@
         <w:rPr>
           <w:color w:val="000000"/>
           <w:u w:val="none"/>
+        </w:rPr>
+        <w:t xml:space="preserve">: </w:t>
+      </w:r>
+      <w:hyperlink r:id="rId9">
+        <w:proofErr w:type="spellStart"/>
+        <w:r>
+          <w:rPr>
+            <w:rStyle w:val="aa"/>
+            <w:lang w:val="en-US"/>
+          </w:rPr>
+          <w:t>adphone</w:t>
+        </w:r>
+        <w:proofErr w:type="spellEnd"/>
+        <w:r>
+          <w:rPr>
+            <w:rStyle w:val="aa"/>
+          </w:rPr>
+          <w:t>.</w:t>
+        </w:r>
+        <w:r>
+          <w:rPr>
+            <w:rStyle w:val="aa"/>
+            <w:lang w:val="en-US"/>
+          </w:rPr>
+          <w:t>biz</w:t>
+        </w:r>
+      </w:hyperlink>
+    </w:p>
+    <w:p>
+      <w:pPr>
+        <w:pStyle w:val="a0"/>
+        <w:spacing w:after="0"/>
+        <w:ind w:left="240"/>
+        <w:rPr>
+          <w:color w:val="000000"/>
+          <w:sz w:val="24"/>
+          <w:szCs w:val="24"/>
+        </w:rPr>
+      </w:pPr>
+      <w:r>
+        <w:rPr>
+          <w:color w:val="000000"/>
+          <w:sz w:val="24"/>
+          <w:szCs w:val="24"/>
+        </w:rPr>
+        <w:t xml:space="preserve">Разработка на </w:t>
+      </w:r>
+      <w:r>
+        <w:rPr>
+          <w:color w:val="000000"/>
+          <w:sz w:val="24"/>
+          <w:szCs w:val="24"/>
           <w:lang w:val="en-US"/>
         </w:rPr>
+        <w:t>PHP</w:t>
+      </w:r>
+      <w:r>
+        <w:rPr>
+          <w:color w:val="000000"/>
+          <w:sz w:val="24"/>
+          <w:szCs w:val="24"/>
+        </w:rPr>
+        <w:t xml:space="preserve"> </w:t>
+      </w:r>
+      <w:proofErr w:type="spellStart"/>
+      <w:r>
+        <w:rPr>
+          <w:color w:val="000000"/>
+          <w:sz w:val="24"/>
+          <w:szCs w:val="24"/>
+        </w:rPr>
+        <w:t>фреймворке</w:t>
+      </w:r>
+      <w:proofErr w:type="spellEnd"/>
+      <w:r>
+        <w:rPr>
+          <w:color w:val="000000"/>
+          <w:sz w:val="24"/>
+          <w:szCs w:val="24"/>
+        </w:rPr>
+        <w:t xml:space="preserve"> </w:t>
+      </w:r>
+      <w:proofErr w:type="spellStart"/>
+      <w:r>
+        <w:rPr>
+          <w:color w:val="000000"/>
+          <w:sz w:val="24"/>
+          <w:szCs w:val="24"/>
+          <w:lang w:val="en-US"/>
+        </w:rPr>
+        <w:t>Yii</w:t>
+      </w:r>
+      <w:proofErr w:type="spellEnd"/>
+      <w:r>
+        <w:rPr>
+          <w:color w:val="000000"/>
+          <w:sz w:val="24"/>
+          <w:szCs w:val="24"/>
+        </w:rPr>
+        <w:t xml:space="preserve"> для компаний </w:t>
+      </w:r>
+      <w:proofErr w:type="spellStart"/>
+      <w:r>
+        <w:rPr>
+          <w:color w:val="000000"/>
+          <w:sz w:val="24"/>
+          <w:szCs w:val="24"/>
+        </w:rPr>
+        <w:t>Киевстар</w:t>
+      </w:r>
+      <w:proofErr w:type="spellEnd"/>
+      <w:r>
+        <w:rPr>
+          <w:color w:val="000000"/>
+          <w:sz w:val="24"/>
+          <w:szCs w:val="24"/>
+        </w:rPr>
+        <w:t xml:space="preserve"> и МТС.</w:t>
+      </w:r>
+    </w:p>
+    <w:p>
+      <w:pPr>
+        <w:pStyle w:val="ae"/>
+      </w:pPr>
+    </w:p>
+    <w:p>
+      <w:pPr>
+        <w:pStyle w:val="a0"/>
+        <w:numPr>
+          <w:ilvl w:val="0"/>
+          <w:numId w:val="1"/>
+        </w:numPr>
+        <w:spacing w:after="0"/>
+        <w:ind w:left="240"/>
+        <w:rPr>
+          <w:rFonts w:ascii="Arial" w:hAnsi="Arial"/>
+          <w:b/>
+          <w:bCs/>
+          <w:color w:val="000000"/>
+          <w:sz w:val="24"/>
+          <w:szCs w:val="24"/>
+        </w:rPr>
+      </w:pPr>
+      <w:r>
+        <w:rPr>
+          <w:rFonts w:ascii="Arial" w:hAnsi="Arial"/>
+          <w:b/>
+          <w:bCs/>
+          <w:color w:val="000000"/>
+          <w:sz w:val="24"/>
+          <w:szCs w:val="24"/>
+        </w:rPr>
+        <w:lastRenderedPageBreak/>
+        <w:t xml:space="preserve">2015 Март </w:t>
+      </w:r>
+      <w:bookmarkStart w:id="0" w:name="__DdeLink__52_2115694493"/>
+      <w:r>
+        <w:rPr>
+          <w:rFonts w:ascii="Arial" w:eastAsia="Arial" w:hAnsi="Arial" w:cs="Arial"/>
+          <w:b/>
+          <w:bCs/>
+          <w:color w:val="000000"/>
+          <w:sz w:val="24"/>
+          <w:szCs w:val="24"/>
+        </w:rPr>
+        <w:t>―</w:t>
+      </w:r>
+      <w:bookmarkEnd w:id="0"/>
+      <w:r>
+        <w:rPr>
+          <w:rFonts w:ascii="Arial" w:hAnsi="Arial"/>
+          <w:b/>
+          <w:bCs/>
+          <w:color w:val="000000"/>
+          <w:sz w:val="24"/>
+          <w:szCs w:val="24"/>
+        </w:rPr>
+        <w:t xml:space="preserve"> 2015 Апрель: </w:t>
+      </w:r>
+      <w:proofErr w:type="spellStart"/>
+      <w:r>
+        <w:rPr>
+          <w:rFonts w:ascii="Arial" w:hAnsi="Arial"/>
+          <w:b/>
+          <w:bCs/>
+          <w:color w:val="000000"/>
+          <w:sz w:val="24"/>
+          <w:szCs w:val="24"/>
+        </w:rPr>
+        <w:t>редизайн</w:t>
+      </w:r>
+      <w:proofErr w:type="spellEnd"/>
+      <w:r>
+        <w:rPr>
+          <w:rFonts w:ascii="Arial" w:hAnsi="Arial"/>
+          <w:b/>
+          <w:bCs/>
+          <w:color w:val="000000"/>
+          <w:sz w:val="24"/>
+          <w:szCs w:val="24"/>
+        </w:rPr>
+        <w:t xml:space="preserve"> сайта GIFTS</w:t>
+      </w:r>
+    </w:p>
+    <w:p>
+      <w:pPr>
+        <w:pStyle w:val="10"/>
+        <w:spacing w:after="200"/>
+        <w:rPr>
+          <w:rStyle w:val="aa"/>
+          <w:lang w:val="en-US"/>
+        </w:rPr>
+      </w:pPr>
+      <w:proofErr w:type="spellStart"/>
+      <w:proofErr w:type="gramStart"/>
+      <w:r>
+        <w:rPr>
+          <w:color w:val="000000"/>
+          <w:u w:val="none"/>
+          <w:lang w:val="en-US"/>
+        </w:rPr>
+        <w:t>url</w:t>
+      </w:r>
+      <w:proofErr w:type="spellEnd"/>
+      <w:proofErr w:type="gramEnd"/>
+      <w:r>
+        <w:rPr>
+          <w:color w:val="000000"/>
+          <w:u w:val="none"/>
+          <w:lang w:val="en-US"/>
+        </w:rPr>
         <w:t xml:space="preserve">: </w:t>
       </w:r>
-      <w:hyperlink r:id="rId9">
+      <w:hyperlink r:id="rId10">
         <w:bookmarkStart w:id="1" w:name="__DdeLink__119_747908601"/>
         <w:bookmarkEnd w:id="1"/>
         <w:r>
@@ -1293,14 +1562,7 @@
         <w:rPr>
           <w:color w:val="000000"/>
         </w:rPr>
-        <w:t xml:space="preserve"> </w:t>
-      </w:r>
-      <w:r>
-        <w:rPr>
-          <w:color w:val="000000"/>
-        </w:rPr>
-        <w:lastRenderedPageBreak/>
-        <w:t>принципов; упрощение навигации; большее применение AJAX; адаптивная верстка для поддержки любых устройств (</w:t>
+        <w:t xml:space="preserve"> принципов; упрощение навигации; большее применение AJAX; адаптивная верстка для поддержки любых устройств (</w:t>
       </w:r>
       <w:bookmarkStart w:id="2" w:name="__DdeLink__115_835140414"/>
       <w:r>
@@ -1541,7 +1803,7 @@
         </w:rPr>
         <w:t xml:space="preserve">видео об игре: </w:t>
       </w:r>
-      <w:hyperlink r:id="rId10">
+      <w:hyperlink r:id="rId11">
         <w:r>
           <w:rPr>
             <w:rStyle w:val="aa"/>
@@ -1572,7 +1834,7 @@
         </w:rPr>
         <w:t xml:space="preserve">url: </w:t>
       </w:r>
-      <w:hyperlink r:id="rId11">
+      <w:hyperlink r:id="rId12">
         <w:proofErr w:type="spellStart"/>
         <w:r>
           <w:rPr>
@@ -1613,7 +1875,7 @@
         </w:rPr>
         <w:t xml:space="preserve">зеркало: </w:t>
       </w:r>
-      <w:hyperlink r:id="rId12">
+      <w:hyperlink r:id="rId13">
         <w:r>
           <w:rPr>
             <w:rStyle w:val="aa"/>
@@ -1831,7 +2093,7 @@
         </w:rPr>
         <w:t xml:space="preserve">: </w:t>
       </w:r>
-      <w:hyperlink r:id="rId13">
+      <w:hyperlink r:id="rId14">
         <w:r>
           <w:rPr>
             <w:rStyle w:val="aa"/>
@@ -1982,77 +2244,6 @@
           <w:ilvl w:val="1"/>
           <w:numId w:val="1"/>
         </w:numPr>
-        <w:spacing w:before="200"/>
-        <w:rPr>
-          <w:color w:val="000000"/>
-          <w:sz w:val="32"/>
-        </w:rPr>
-      </w:pPr>
-      <w:r>
-        <w:rPr>
-          <w:rFonts w:cs="Arial"/>
-          <w:color w:val="000000"/>
-          <w:sz w:val="32"/>
-        </w:rPr>
-        <w:t>Текущая</w:t>
-      </w:r>
-      <w:r>
-        <w:rPr>
-          <w:color w:val="000000"/>
-          <w:sz w:val="32"/>
-        </w:rPr>
-        <w:t xml:space="preserve"> занятость</w:t>
-      </w:r>
-    </w:p>
-    <w:p>
-      <w:pPr>
-        <w:pStyle w:val="ae"/>
-        <w:rPr>
-          <w:color w:val="000000"/>
-        </w:rPr>
-      </w:pPr>
-      <w:r>
-        <w:rPr>
-          <w:color w:val="000000"/>
-        </w:rPr>
-        <w:t xml:space="preserve">Начиная с 2008г, я работаю на должности «Разработчик технической документации» в отделе центра разработок Корпорации Парус. За время работы, помимо выполнения своих непосредственных обязанностей, я проявил дополнительную активность: принял участие и внес непосредственный вклад в разработку стандартов оформления корпоративной документации и подал идею для разработки </w:t>
-      </w:r>
-      <w:proofErr w:type="spellStart"/>
-      <w:r>
-        <w:rPr>
-          <w:color w:val="000000"/>
-        </w:rPr>
-        <w:t>хелп-системы</w:t>
-      </w:r>
-      <w:proofErr w:type="spellEnd"/>
-      <w:r>
-        <w:rPr>
-          <w:color w:val="000000"/>
-        </w:rPr>
-        <w:t xml:space="preserve"> для продуктов, написанных на платформе </w:t>
-      </w:r>
-      <w:proofErr w:type="spellStart"/>
-      <w:r>
-        <w:rPr>
-          <w:color w:val="000000"/>
-        </w:rPr>
-        <w:t>Java</w:t>
-      </w:r>
-      <w:proofErr w:type="spellEnd"/>
-      <w:r>
-        <w:rPr>
-          <w:color w:val="000000"/>
-        </w:rPr>
-        <w:t>, что позволило мне зарекомендовать себя как способного, активного и ответственного сотрудника.</w:t>
-      </w:r>
-    </w:p>
-    <w:p>
-      <w:pPr>
-        <w:pStyle w:val="2"/>
-        <w:numPr>
-          <w:ilvl w:val="1"/>
-          <w:numId w:val="1"/>
-        </w:numPr>
         <w:spacing w:before="120"/>
         <w:ind w:left="578"/>
         <w:rPr>
@@ -2100,7 +2291,7 @@
     </w:p>
     <w:sectPr>
       <w:pgSz w:w="11906" w:h="16838"/>
-      <w:pgMar w:top="567" w:right="692" w:bottom="1126" w:left="896" w:header="0" w:footer="0" w:gutter="0"/>
+      <w:pgMar w:top="567" w:right="692" w:bottom="993" w:left="896" w:header="0" w:footer="0" w:gutter="0"/>
       <w:pgNumType w:start="0"/>
       <w:cols w:space="720"/>
       <w:formProt w:val="0"/>

</xml_diff>